<commit_message>
finishing truss and base connections
</commit_message>
<xml_diff>
--- a/development/06-Truss calculations/T22.docx
+++ b/development/06-Truss calculations/T22.docx
@@ -38,7 +38,21 @@
           <w:sz w:val="24"/>
           <w:szCs w:val="24"/>
         </w:rPr>
-        <w:t xml:space="preserve">Tension = T = 12 * </w:t>
+        <w:t xml:space="preserve">Tension = T = </w:t>
+      </w:r>
+      <w:r>
+        <w:rPr>
+          <w:sz w:val="24"/>
+          <w:szCs w:val="24"/>
+        </w:rPr>
+        <w:t>5.5</w:t>
+      </w:r>
+      <w:r>
+        <w:rPr>
+          <w:sz w:val="24"/>
+          <w:szCs w:val="24"/>
+        </w:rPr>
+        <w:t xml:space="preserve"> * </w:t>
       </w:r>
       <w:proofErr w:type="gramStart"/>
       <w:r>
@@ -54,22 +68,64 @@
           <w:sz w:val="24"/>
           <w:szCs w:val="24"/>
         </w:rPr>
-        <w:t>3) + 34 * cos(45) = 36 tons</w:t>
-      </w:r>
-    </w:p>
-    <w:p>
-      <w:pPr>
-        <w:rPr>
-          <w:sz w:val="24"/>
-          <w:szCs w:val="24"/>
-        </w:rPr>
-      </w:pPr>
-      <w:r>
-        <w:rPr>
-          <w:sz w:val="24"/>
-          <w:szCs w:val="24"/>
-        </w:rPr>
-        <w:t xml:space="preserve">Shear = Q = 12 * </w:t>
+        <w:t xml:space="preserve">3) + </w:t>
+      </w:r>
+      <w:r>
+        <w:rPr>
+          <w:sz w:val="24"/>
+          <w:szCs w:val="24"/>
+        </w:rPr>
+        <w:t>15.5</w:t>
+      </w:r>
+      <w:r>
+        <w:rPr>
+          <w:sz w:val="24"/>
+          <w:szCs w:val="24"/>
+        </w:rPr>
+        <w:t xml:space="preserve"> * cos(45) = </w:t>
+      </w:r>
+      <w:r>
+        <w:rPr>
+          <w:sz w:val="24"/>
+          <w:szCs w:val="24"/>
+        </w:rPr>
+        <w:t>16.5</w:t>
+      </w:r>
+      <w:r>
+        <w:rPr>
+          <w:sz w:val="24"/>
+          <w:szCs w:val="24"/>
+        </w:rPr>
+        <w:t xml:space="preserve"> tons</w:t>
+      </w:r>
+    </w:p>
+    <w:p>
+      <w:pPr>
+        <w:rPr>
+          <w:sz w:val="24"/>
+          <w:szCs w:val="24"/>
+        </w:rPr>
+      </w:pPr>
+      <w:r>
+        <w:rPr>
+          <w:sz w:val="24"/>
+          <w:szCs w:val="24"/>
+        </w:rPr>
+        <w:t xml:space="preserve">Shear = Q = </w:t>
+      </w:r>
+      <w:r>
+        <w:rPr>
+          <w:sz w:val="24"/>
+          <w:szCs w:val="24"/>
+        </w:rPr>
+        <w:t>5.5</w:t>
+      </w:r>
+      <w:r>
+        <w:rPr>
+          <w:sz w:val="24"/>
+          <w:szCs w:val="24"/>
+        </w:rPr>
+        <w:t xml:space="preserve"> * </w:t>
       </w:r>
       <w:proofErr w:type="gramStart"/>
       <w:r>
@@ -85,7 +141,35 @@
           <w:sz w:val="24"/>
           <w:szCs w:val="24"/>
         </w:rPr>
-        <w:t>3) + 34 * cos(45) = 35 tons</w:t>
+        <w:t xml:space="preserve">3) + </w:t>
+      </w:r>
+      <w:r>
+        <w:rPr>
+          <w:sz w:val="24"/>
+          <w:szCs w:val="24"/>
+        </w:rPr>
+        <w:t>15.5</w:t>
+      </w:r>
+      <w:r>
+        <w:rPr>
+          <w:sz w:val="24"/>
+          <w:szCs w:val="24"/>
+        </w:rPr>
+        <w:t xml:space="preserve"> * cos(45) = </w:t>
+      </w:r>
+      <w:r>
+        <w:rPr>
+          <w:sz w:val="24"/>
+          <w:szCs w:val="24"/>
+        </w:rPr>
+        <w:t>11.3</w:t>
+      </w:r>
+      <w:r>
+        <w:rPr>
+          <w:sz w:val="24"/>
+          <w:szCs w:val="24"/>
+        </w:rPr>
+        <w:t xml:space="preserve"> tons</w:t>
       </w:r>
     </w:p>
     <w:p>
@@ -194,7 +278,21 @@
           <w:sz w:val="24"/>
           <w:szCs w:val="24"/>
         </w:rPr>
-        <w:t>Normal force = 12 tons</w:t>
+        <w:t xml:space="preserve">Normal force = </w:t>
+      </w:r>
+      <w:r>
+        <w:rPr>
+          <w:sz w:val="24"/>
+          <w:szCs w:val="24"/>
+        </w:rPr>
+        <w:t>5.5</w:t>
+      </w:r>
+      <w:r>
+        <w:rPr>
+          <w:sz w:val="24"/>
+          <w:szCs w:val="24"/>
+        </w:rPr>
+        <w:t xml:space="preserve"> tons</w:t>
       </w:r>
     </w:p>
     <w:p>
@@ -242,22 +340,54 @@
           <w:sz w:val="24"/>
           <w:szCs w:val="24"/>
         </w:rPr>
-        <w:t xml:space="preserve"> M20, grade 10.9</w:t>
-      </w:r>
-    </w:p>
-    <w:p>
-      <w:pPr>
-        <w:rPr>
-          <w:sz w:val="24"/>
-          <w:szCs w:val="24"/>
-        </w:rPr>
-      </w:pPr>
-      <w:r>
-        <w:rPr>
-          <w:sz w:val="24"/>
-          <w:szCs w:val="24"/>
-        </w:rPr>
-        <w:t>Shear for bolt = 12/2 = 6 tons</w:t>
+        <w:t xml:space="preserve"> M</w:t>
+      </w:r>
+      <w:r>
+        <w:rPr>
+          <w:b/>
+          <w:bCs/>
+          <w:sz w:val="24"/>
+          <w:szCs w:val="24"/>
+        </w:rPr>
+        <w:t>16</w:t>
+      </w:r>
+      <w:r>
+        <w:rPr>
+          <w:b/>
+          <w:bCs/>
+          <w:sz w:val="24"/>
+          <w:szCs w:val="24"/>
+        </w:rPr>
+        <w:t>, grade 10.9</w:t>
+      </w:r>
+    </w:p>
+    <w:p>
+      <w:pPr>
+        <w:rPr>
+          <w:sz w:val="24"/>
+          <w:szCs w:val="24"/>
+        </w:rPr>
+      </w:pPr>
+      <w:r>
+        <w:rPr>
+          <w:sz w:val="24"/>
+          <w:szCs w:val="24"/>
+        </w:rPr>
+        <w:t xml:space="preserve">Shear for bolt = </w:t>
+      </w:r>
+      <w:r>
+        <w:rPr>
+          <w:sz w:val="24"/>
+          <w:szCs w:val="24"/>
+        </w:rPr>
+        <w:t>5.5/2 = 2.8</w:t>
+      </w:r>
+      <w:r>
+        <w:rPr>
+          <w:sz w:val="24"/>
+          <w:szCs w:val="24"/>
+        </w:rPr>
+        <w:t xml:space="preserve"> tons</w:t>
       </w:r>
     </w:p>
     <w:p>
@@ -333,6 +463,112 @@
           <w:sz w:val="24"/>
           <w:szCs w:val="24"/>
         </w:rPr>
+        <w:t>1.6</w:t>
+      </w:r>
+      <w:r>
+        <w:rPr>
+          <w:sz w:val="24"/>
+          <w:szCs w:val="24"/>
+        </w:rPr>
+        <w:t>cm</w:t>
+      </w:r>
+      <w:r>
+        <w:rPr>
+          <w:sz w:val="24"/>
+          <w:szCs w:val="24"/>
+        </w:rPr>
+        <w:t xml:space="preserve"> = </w:t>
+      </w:r>
+      <w:r>
+        <w:rPr>
+          <w:sz w:val="24"/>
+          <w:szCs w:val="24"/>
+        </w:rPr>
+        <w:t xml:space="preserve">8.8 </w:t>
+      </w:r>
+      <w:r>
+        <w:rPr>
+          <w:sz w:val="24"/>
+          <w:szCs w:val="24"/>
+        </w:rPr>
+        <w:t>tons</w:t>
+      </w:r>
+    </w:p>
+    <w:p>
+      <w:pPr>
+        <w:rPr>
+          <w:sz w:val="24"/>
+          <w:szCs w:val="24"/>
+        </w:rPr>
+      </w:pPr>
+      <w:r>
+        <w:rPr>
+          <w:sz w:val="24"/>
+          <w:szCs w:val="24"/>
+        </w:rPr>
+        <w:t xml:space="preserve">Shear resistance </w:t>
+      </w:r>
+      <w:proofErr w:type="spellStart"/>
+      <w:r>
+        <w:rPr>
+          <w:sz w:val="24"/>
+          <w:szCs w:val="24"/>
+        </w:rPr>
+        <w:t>R</w:t>
+      </w:r>
+      <w:r>
+        <w:rPr>
+          <w:sz w:val="24"/>
+          <w:szCs w:val="24"/>
+          <w:vertAlign w:val="subscript"/>
+        </w:rPr>
+        <w:t>sh</w:t>
+      </w:r>
+      <w:proofErr w:type="spellEnd"/>
+      <w:r>
+        <w:rPr>
+          <w:sz w:val="24"/>
+          <w:szCs w:val="24"/>
+        </w:rPr>
+        <w:t xml:space="preserve"> = Bolt Area * </w:t>
+      </w:r>
+      <w:proofErr w:type="spellStart"/>
+      <w:r>
+        <w:rPr>
+          <w:sz w:val="24"/>
+          <w:szCs w:val="24"/>
+        </w:rPr>
+        <w:t>F</w:t>
+      </w:r>
+      <w:r>
+        <w:rPr>
+          <w:sz w:val="24"/>
+          <w:szCs w:val="24"/>
+          <w:vertAlign w:val="subscript"/>
+        </w:rPr>
+        <w:t>sh</w:t>
+      </w:r>
+      <w:proofErr w:type="spellEnd"/>
+      <w:r>
+        <w:rPr>
+          <w:sz w:val="24"/>
+          <w:szCs w:val="24"/>
+        </w:rPr>
+        <w:t xml:space="preserve"> * shear plans = (3.14 * 1.</w:t>
+      </w:r>
+      <w:r>
+        <w:rPr>
+          <w:sz w:val="24"/>
+          <w:szCs w:val="24"/>
+        </w:rPr>
+        <w:t>6</w:t>
+      </w:r>
+      <w:r>
+        <w:rPr>
+          <w:sz w:val="24"/>
+          <w:szCs w:val="24"/>
+          <w:vertAlign w:val="superscript"/>
+        </w:rPr>
         <w:t>2</w:t>
       </w:r>
       <w:r>
@@ -340,30 +576,46 @@
           <w:sz w:val="24"/>
           <w:szCs w:val="24"/>
         </w:rPr>
-        <w:t>cm</w:t>
-      </w:r>
-      <w:r>
-        <w:rPr>
-          <w:sz w:val="24"/>
-          <w:szCs w:val="24"/>
-        </w:rPr>
-        <w:t xml:space="preserve"> = 10.4 tons</w:t>
-      </w:r>
-    </w:p>
-    <w:p>
-      <w:pPr>
-        <w:rPr>
-          <w:sz w:val="24"/>
-          <w:szCs w:val="24"/>
-        </w:rPr>
-      </w:pPr>
-      <w:r>
-        <w:rPr>
-          <w:sz w:val="24"/>
-          <w:szCs w:val="24"/>
-        </w:rPr>
-        <w:t xml:space="preserve">Shear resistance </w:t>
-      </w:r>
+        <w:t xml:space="preserve"> *0.25) </w:t>
+      </w:r>
+      <w:proofErr w:type="gramStart"/>
+      <w:r>
+        <w:rPr>
+          <w:sz w:val="24"/>
+          <w:szCs w:val="24"/>
+        </w:rPr>
+        <w:t>*  (</w:t>
+      </w:r>
+      <w:proofErr w:type="gramEnd"/>
+      <w:r>
+        <w:rPr>
+          <w:sz w:val="24"/>
+          <w:szCs w:val="24"/>
+        </w:rPr>
+        <w:t xml:space="preserve">0.2*10.9) * 1 = </w:t>
+      </w:r>
+      <w:r>
+        <w:rPr>
+          <w:sz w:val="24"/>
+          <w:szCs w:val="24"/>
+        </w:rPr>
+        <w:t>4.4</w:t>
+      </w:r>
+      <w:r>
+        <w:rPr>
+          <w:sz w:val="24"/>
+          <w:szCs w:val="24"/>
+        </w:rPr>
+        <w:t xml:space="preserve"> t</w:t>
+      </w:r>
+    </w:p>
+    <w:p>
+      <w:pPr>
+        <w:rPr>
+          <w:sz w:val="24"/>
+          <w:szCs w:val="24"/>
+        </w:rPr>
+      </w:pPr>
       <w:proofErr w:type="spellStart"/>
       <w:r>
         <w:rPr>
@@ -378,7 +630,7 @@
           <w:szCs w:val="24"/>
           <w:vertAlign w:val="subscript"/>
         </w:rPr>
-        <w:t>sh</w:t>
+        <w:t>max</w:t>
       </w:r>
       <w:proofErr w:type="spellEnd"/>
       <w:r>
@@ -386,46 +638,36 @@
           <w:sz w:val="24"/>
           <w:szCs w:val="24"/>
         </w:rPr>
-        <w:t xml:space="preserve"> = Bolt Area * </w:t>
-      </w:r>
-      <w:proofErr w:type="spellStart"/>
-      <w:r>
-        <w:rPr>
-          <w:sz w:val="24"/>
-          <w:szCs w:val="24"/>
-        </w:rPr>
-        <w:t>F</w:t>
-      </w:r>
-      <w:r>
-        <w:rPr>
-          <w:sz w:val="24"/>
-          <w:szCs w:val="24"/>
-          <w:vertAlign w:val="subscript"/>
-        </w:rPr>
-        <w:t>sh</w:t>
-      </w:r>
-      <w:proofErr w:type="spellEnd"/>
-      <w:r>
-        <w:rPr>
-          <w:sz w:val="24"/>
-          <w:szCs w:val="24"/>
-        </w:rPr>
-        <w:t xml:space="preserve"> * shear plans = (3.14 * 1.2</w:t>
-      </w:r>
-      <w:r>
-        <w:rPr>
-          <w:sz w:val="24"/>
-          <w:szCs w:val="24"/>
-          <w:vertAlign w:val="superscript"/>
-        </w:rPr>
-        <w:t>2</w:t>
-      </w:r>
-      <w:r>
-        <w:rPr>
-          <w:sz w:val="24"/>
-          <w:szCs w:val="24"/>
-        </w:rPr>
-        <w:t xml:space="preserve"> *0.25) </w:t>
+        <w:t xml:space="preserve"> = </w:t>
+      </w:r>
+      <w:r>
+        <w:rPr>
+          <w:sz w:val="24"/>
+          <w:szCs w:val="24"/>
+        </w:rPr>
+        <w:t>4.4</w:t>
+      </w:r>
+      <w:r>
+        <w:rPr>
+          <w:sz w:val="24"/>
+          <w:szCs w:val="24"/>
+        </w:rPr>
+        <w:t xml:space="preserve"> t</w:t>
+      </w:r>
+    </w:p>
+    <w:p>
+      <w:pPr>
+        <w:rPr>
+          <w:sz w:val="24"/>
+          <w:szCs w:val="24"/>
+        </w:rPr>
+      </w:pPr>
+      <w:r>
+        <w:rPr>
+          <w:sz w:val="24"/>
+          <w:szCs w:val="24"/>
+        </w:rPr>
+        <w:t xml:space="preserve">Max Normal </w:t>
       </w:r>
       <w:proofErr w:type="gramStart"/>
       <w:r>
@@ -433,7 +675,7 @@
           <w:sz w:val="24"/>
           <w:szCs w:val="24"/>
         </w:rPr>
-        <w:t>*  (</w:t>
+        <w:t>force  =</w:t>
       </w:r>
       <w:proofErr w:type="gramEnd"/>
       <w:r>
@@ -441,70 +683,35 @@
           <w:sz w:val="24"/>
           <w:szCs w:val="24"/>
         </w:rPr>
-        <w:t>0.2*10.9) * 1 = 6.8 t</w:t>
-      </w:r>
-    </w:p>
-    <w:p>
-      <w:pPr>
-        <w:rPr>
-          <w:sz w:val="24"/>
-          <w:szCs w:val="24"/>
-        </w:rPr>
-      </w:pPr>
-      <w:proofErr w:type="spellStart"/>
-      <w:r>
-        <w:rPr>
-          <w:sz w:val="24"/>
-          <w:szCs w:val="24"/>
-        </w:rPr>
-        <w:t>R</w:t>
-      </w:r>
-      <w:r>
-        <w:rPr>
-          <w:sz w:val="24"/>
-          <w:szCs w:val="24"/>
-          <w:vertAlign w:val="subscript"/>
-        </w:rPr>
-        <w:t>max</w:t>
-      </w:r>
-      <w:proofErr w:type="spellEnd"/>
-      <w:r>
-        <w:rPr>
-          <w:sz w:val="24"/>
-          <w:szCs w:val="24"/>
-        </w:rPr>
-        <w:t xml:space="preserve"> = 6.8 t</w:t>
-      </w:r>
-    </w:p>
-    <w:p>
-      <w:pPr>
-        <w:rPr>
-          <w:sz w:val="24"/>
-          <w:szCs w:val="24"/>
-        </w:rPr>
-      </w:pPr>
-      <w:r>
-        <w:rPr>
-          <w:sz w:val="24"/>
-          <w:szCs w:val="24"/>
-        </w:rPr>
-        <w:t xml:space="preserve">Max Normal </w:t>
-      </w:r>
-      <w:proofErr w:type="gramStart"/>
-      <w:r>
-        <w:rPr>
-          <w:sz w:val="24"/>
-          <w:szCs w:val="24"/>
-        </w:rPr>
-        <w:t>force  =</w:t>
-      </w:r>
-      <w:proofErr w:type="gramEnd"/>
-      <w:r>
-        <w:rPr>
-          <w:sz w:val="24"/>
-          <w:szCs w:val="24"/>
-        </w:rPr>
-        <w:t xml:space="preserve"> 6.8 * 2 = 13.6 tons  &gt; applied Normal force …… safe</w:t>
+        <w:t xml:space="preserve"> </w:t>
+      </w:r>
+      <w:r>
+        <w:rPr>
+          <w:sz w:val="24"/>
+          <w:szCs w:val="24"/>
+        </w:rPr>
+        <w:t>4.4</w:t>
+      </w:r>
+      <w:r>
+        <w:rPr>
+          <w:sz w:val="24"/>
+          <w:szCs w:val="24"/>
+        </w:rPr>
+        <w:t xml:space="preserve"> * 2 = </w:t>
+      </w:r>
+      <w:r>
+        <w:rPr>
+          <w:sz w:val="24"/>
+          <w:szCs w:val="24"/>
+        </w:rPr>
+        <w:t>8.8</w:t>
+      </w:r>
+      <w:r>
+        <w:rPr>
+          <w:sz w:val="24"/>
+          <w:szCs w:val="24"/>
+        </w:rPr>
+        <w:t xml:space="preserve"> tons  &gt; applied Normal force …… safe</w:t>
       </w:r>
     </w:p>
     <w:p>
@@ -542,41 +749,25 @@
     <w:p>
       <w:pPr>
         <w:rPr>
-          <w:sz w:val="24"/>
-          <w:szCs w:val="24"/>
-        </w:rPr>
-      </w:pPr>
-      <w:r>
-        <w:rPr>
-          <w:sz w:val="24"/>
-          <w:szCs w:val="24"/>
-        </w:rPr>
-        <w:t>Normal force = 34 tons</w:t>
-      </w:r>
-    </w:p>
-    <w:p>
-      <w:pPr>
-        <w:rPr>
-          <w:sz w:val="24"/>
-          <w:szCs w:val="24"/>
-        </w:rPr>
-      </w:pPr>
-      <w:r>
-        <w:rPr>
-          <w:sz w:val="24"/>
-          <w:szCs w:val="24"/>
-        </w:rPr>
-        <w:t xml:space="preserve">Use </w:t>
-      </w:r>
-      <w:r>
-        <w:rPr>
-          <w:sz w:val="24"/>
-          <w:szCs w:val="24"/>
-        </w:rPr>
-        <w:t>6</w:t>
-      </w:r>
-      <w:r>
-        <w:rPr>
+          <w:b/>
+          <w:bCs/>
+          <w:sz w:val="24"/>
+          <w:szCs w:val="24"/>
+        </w:rPr>
+      </w:pPr>
+      <w:r>
+        <w:rPr>
+          <w:b/>
+          <w:bCs/>
+          <w:sz w:val="24"/>
+          <w:szCs w:val="24"/>
+        </w:rPr>
+        <w:t>Using 3</w:t>
+      </w:r>
+      <w:r>
+        <w:rPr>
+          <w:b/>
+          <w:bCs/>
           <w:sz w:val="24"/>
           <w:szCs w:val="24"/>
         </w:rPr>
@@ -585,41 +776,96 @@
       <w:proofErr w:type="gramStart"/>
       <w:r>
         <w:rPr>
-          <w:sz w:val="24"/>
-          <w:szCs w:val="24"/>
-        </w:rPr>
-        <w:t xml:space="preserve">bolts </w:t>
-      </w:r>
-      <w:r>
-        <w:rPr>
-          <w:sz w:val="24"/>
-          <w:szCs w:val="24"/>
-        </w:rPr>
-        <w:t>,</w:t>
+          <w:b/>
+          <w:bCs/>
+          <w:sz w:val="24"/>
+          <w:szCs w:val="24"/>
+        </w:rPr>
+        <w:t>bolts ,</w:t>
       </w:r>
       <w:proofErr w:type="gramEnd"/>
       <w:r>
         <w:rPr>
-          <w:sz w:val="24"/>
-          <w:szCs w:val="24"/>
-        </w:rPr>
-        <w:t xml:space="preserve"> M</w:t>
-      </w:r>
-      <w:r>
-        <w:rPr>
-          <w:sz w:val="24"/>
-          <w:szCs w:val="24"/>
-        </w:rPr>
-        <w:t>20 , grade 10.9</w:t>
-      </w:r>
-    </w:p>
-    <w:p>
-      <w:pPr>
-        <w:rPr>
-          <w:sz w:val="24"/>
-          <w:szCs w:val="24"/>
-        </w:rPr>
-      </w:pPr>
+          <w:b/>
+          <w:bCs/>
+          <w:sz w:val="24"/>
+          <w:szCs w:val="24"/>
+        </w:rPr>
+        <w:t xml:space="preserve"> M20, grade 10.9</w:t>
+      </w:r>
+    </w:p>
+    <w:p>
+      <w:pPr>
+        <w:rPr>
+          <w:sz w:val="24"/>
+          <w:szCs w:val="24"/>
+        </w:rPr>
+      </w:pPr>
+      <w:r>
+        <w:rPr>
+          <w:sz w:val="24"/>
+          <w:szCs w:val="24"/>
+        </w:rPr>
+        <w:t>Shear for bolt = 1</w:t>
+      </w:r>
+      <w:r>
+        <w:rPr>
+          <w:sz w:val="24"/>
+          <w:szCs w:val="24"/>
+        </w:rPr>
+        <w:t>5.5</w:t>
+      </w:r>
+      <w:r>
+        <w:rPr>
+          <w:sz w:val="24"/>
+          <w:szCs w:val="24"/>
+        </w:rPr>
+        <w:t>/3</w:t>
+      </w:r>
+      <w:r>
+        <w:rPr>
+          <w:sz w:val="24"/>
+          <w:szCs w:val="24"/>
+        </w:rPr>
+        <w:t xml:space="preserve"> = 5.2</w:t>
+      </w:r>
+      <w:r>
+        <w:rPr>
+          <w:sz w:val="24"/>
+          <w:szCs w:val="24"/>
+        </w:rPr>
+        <w:t xml:space="preserve"> tons</w:t>
+      </w:r>
+    </w:p>
+    <w:p>
+      <w:pPr>
+        <w:rPr>
+          <w:sz w:val="24"/>
+          <w:szCs w:val="24"/>
+        </w:rPr>
+      </w:pPr>
+      <w:r>
+        <w:rPr>
+          <w:sz w:val="24"/>
+          <w:szCs w:val="24"/>
+        </w:rPr>
+        <w:t>Using gusset plate thickness for bolts = 10 mm</w:t>
+      </w:r>
+    </w:p>
+    <w:p>
+      <w:pPr>
+        <w:rPr>
+          <w:sz w:val="24"/>
+          <w:szCs w:val="24"/>
+        </w:rPr>
+      </w:pPr>
+      <w:r>
+        <w:rPr>
+          <w:sz w:val="24"/>
+          <w:szCs w:val="24"/>
+        </w:rPr>
+        <w:t xml:space="preserve">Plate Bearing resistance </w:t>
+      </w:r>
       <w:proofErr w:type="spellStart"/>
       <w:r>
         <w:rPr>
@@ -634,6 +880,147 @@
           <w:szCs w:val="24"/>
           <w:vertAlign w:val="subscript"/>
         </w:rPr>
+        <w:t>b</w:t>
+      </w:r>
+      <w:proofErr w:type="spellEnd"/>
+      <w:r>
+        <w:rPr>
+          <w:sz w:val="24"/>
+          <w:szCs w:val="24"/>
+        </w:rPr>
+        <w:t xml:space="preserve"> = 1cm * 5.2 ton/cm</w:t>
+      </w:r>
+      <w:r>
+        <w:rPr>
+          <w:sz w:val="24"/>
+          <w:szCs w:val="24"/>
+          <w:vertAlign w:val="superscript"/>
+        </w:rPr>
+        <w:t>2</w:t>
+      </w:r>
+      <w:r>
+        <w:rPr>
+          <w:sz w:val="24"/>
+          <w:szCs w:val="24"/>
+        </w:rPr>
+        <w:t xml:space="preserve"> * 2cm = 10.4 tons</w:t>
+      </w:r>
+    </w:p>
+    <w:p>
+      <w:pPr>
+        <w:rPr>
+          <w:sz w:val="24"/>
+          <w:szCs w:val="24"/>
+        </w:rPr>
+      </w:pPr>
+      <w:r>
+        <w:rPr>
+          <w:sz w:val="24"/>
+          <w:szCs w:val="24"/>
+        </w:rPr>
+        <w:t xml:space="preserve">Shear resistance </w:t>
+      </w:r>
+      <w:proofErr w:type="spellStart"/>
+      <w:r>
+        <w:rPr>
+          <w:sz w:val="24"/>
+          <w:szCs w:val="24"/>
+        </w:rPr>
+        <w:t>R</w:t>
+      </w:r>
+      <w:r>
+        <w:rPr>
+          <w:sz w:val="24"/>
+          <w:szCs w:val="24"/>
+          <w:vertAlign w:val="subscript"/>
+        </w:rPr>
+        <w:t>sh</w:t>
+      </w:r>
+      <w:proofErr w:type="spellEnd"/>
+      <w:r>
+        <w:rPr>
+          <w:sz w:val="24"/>
+          <w:szCs w:val="24"/>
+        </w:rPr>
+        <w:t xml:space="preserve"> = Bolt Area * </w:t>
+      </w:r>
+      <w:proofErr w:type="spellStart"/>
+      <w:r>
+        <w:rPr>
+          <w:sz w:val="24"/>
+          <w:szCs w:val="24"/>
+        </w:rPr>
+        <w:t>F</w:t>
+      </w:r>
+      <w:r>
+        <w:rPr>
+          <w:sz w:val="24"/>
+          <w:szCs w:val="24"/>
+          <w:vertAlign w:val="subscript"/>
+        </w:rPr>
+        <w:t>sh</w:t>
+      </w:r>
+      <w:proofErr w:type="spellEnd"/>
+      <w:r>
+        <w:rPr>
+          <w:sz w:val="24"/>
+          <w:szCs w:val="24"/>
+        </w:rPr>
+        <w:t xml:space="preserve"> * shear plans = (3.14 * 2</w:t>
+      </w:r>
+      <w:r>
+        <w:rPr>
+          <w:sz w:val="24"/>
+          <w:szCs w:val="24"/>
+          <w:vertAlign w:val="superscript"/>
+        </w:rPr>
+        <w:t>2</w:t>
+      </w:r>
+      <w:r>
+        <w:rPr>
+          <w:sz w:val="24"/>
+          <w:szCs w:val="24"/>
+        </w:rPr>
+        <w:t xml:space="preserve"> *0.25) </w:t>
+      </w:r>
+      <w:proofErr w:type="gramStart"/>
+      <w:r>
+        <w:rPr>
+          <w:sz w:val="24"/>
+          <w:szCs w:val="24"/>
+        </w:rPr>
+        <w:t>*  (</w:t>
+      </w:r>
+      <w:proofErr w:type="gramEnd"/>
+      <w:r>
+        <w:rPr>
+          <w:sz w:val="24"/>
+          <w:szCs w:val="24"/>
+        </w:rPr>
+        <w:t>0.2*10.9) * 1 = 6.8 t</w:t>
+      </w:r>
+    </w:p>
+    <w:p>
+      <w:pPr>
+        <w:rPr>
+          <w:sz w:val="24"/>
+          <w:szCs w:val="24"/>
+        </w:rPr>
+      </w:pPr>
+      <w:proofErr w:type="spellStart"/>
+      <w:r>
+        <w:rPr>
+          <w:sz w:val="24"/>
+          <w:szCs w:val="24"/>
+        </w:rPr>
+        <w:t>R</w:t>
+      </w:r>
+      <w:r>
+        <w:rPr>
+          <w:sz w:val="24"/>
+          <w:szCs w:val="24"/>
+          <w:vertAlign w:val="subscript"/>
+        </w:rPr>
         <w:t>max</w:t>
       </w:r>
       <w:proofErr w:type="spellEnd"/>
@@ -641,16 +1028,24 @@
         <w:rPr>
           <w:sz w:val="24"/>
           <w:szCs w:val="24"/>
-          <w:vertAlign w:val="subscript"/>
-        </w:rPr>
-        <w:t xml:space="preserve"> </w:t>
-      </w:r>
-      <w:r>
-        <w:rPr>
-          <w:sz w:val="24"/>
-          <w:szCs w:val="24"/>
-        </w:rPr>
-        <w:t xml:space="preserve">= 6.8 *6 = 40.8 tons &gt; applied normal force …….. </w:t>
+        </w:rPr>
+        <w:t xml:space="preserve"> = 6.8 t</w:t>
+      </w:r>
+    </w:p>
+    <w:p>
+      <w:pPr>
+        <w:rPr>
+          <w:sz w:val="24"/>
+          <w:szCs w:val="24"/>
+          <w:rtl/>
+        </w:rPr>
+      </w:pPr>
+      <w:r>
+        <w:rPr>
+          <w:sz w:val="24"/>
+          <w:szCs w:val="24"/>
+        </w:rPr>
+        <w:t xml:space="preserve">Max Normal </w:t>
       </w:r>
       <w:proofErr w:type="gramStart"/>
       <w:r>
@@ -658,7 +1053,7 @@
           <w:sz w:val="24"/>
           <w:szCs w:val="24"/>
         </w:rPr>
-        <w:t>safe</w:t>
+        <w:t>force  =</w:t>
       </w:r>
       <w:proofErr w:type="gramEnd"/>
       <w:r>
@@ -666,21 +1061,19 @@
           <w:sz w:val="24"/>
           <w:szCs w:val="24"/>
         </w:rPr>
-        <w:t xml:space="preserve"> </w:t>
-      </w:r>
-    </w:p>
-    <w:p>
-      <w:pPr>
-        <w:rPr>
-          <w:rFonts w:hint="cs"/>
-          <w:sz w:val="24"/>
-          <w:szCs w:val="24"/>
-          <w:rtl/>
-          <w:lang w:bidi="ar-EG"/>
-        </w:rPr>
-      </w:pPr>
+        <w:t xml:space="preserve"> 6.8 * 3 = 20.4 tons  &gt; applied Normal force …… safe</w:t>
+      </w:r>
       <w:bookmarkStart w:id="0" w:name="_GoBack"/>
       <w:bookmarkEnd w:id="0"/>
+    </w:p>
+    <w:p>
+      <w:pPr>
+        <w:rPr>
+          <w:sz w:val="24"/>
+          <w:szCs w:val="24"/>
+          <w:rtl/>
+        </w:rPr>
+      </w:pPr>
     </w:p>
     <w:sectPr>
       <w:pgSz w:w="12240" w:h="15840"/>

</xml_diff>